<commit_message>
Finished instructions, controls, and explanation for full credit
</commit_message>
<xml_diff>
--- a/MasterMind.docx
+++ b/MasterMind.docx
@@ -95,11 +95,184 @@
           <w:rFonts w:ascii="Century Gothic" w:hAnsi="Century Gothic"/>
         </w:rPr>
       </w:pPr>
-      <w:r>
-        <w:rPr>
-          <w:rFonts w:ascii="Century Gothic" w:hAnsi="Century Gothic"/>
-        </w:rPr>
-        <w:t>Resizable</w:t>
+    </w:p>
+    <w:p>
+      <w:pPr>
+        <w:rPr>
+          <w:rFonts w:ascii="Century Gothic" w:hAnsi="Century Gothic"/>
+        </w:rPr>
+      </w:pPr>
+      <w:r>
+        <w:rPr>
+          <w:rFonts w:ascii="Century Gothic" w:hAnsi="Century Gothic"/>
+        </w:rPr>
+        <w:t xml:space="preserve">The game of Mastermind has simple instructions and few rules, yet involves a lot of strategy and thought in order to win. We originally chose the game because of its simplistic gameplay, but it involved much more effort than initially thought. </w:t>
+      </w:r>
+    </w:p>
+    <w:p>
+      <w:pPr>
+        <w:rPr>
+          <w:rFonts w:ascii="Century Gothic" w:hAnsi="Century Gothic"/>
+        </w:rPr>
+      </w:pPr>
+    </w:p>
+    <w:p>
+      <w:pPr>
+        <w:rPr>
+          <w:rFonts w:ascii="Century Gothic" w:hAnsi="Century Gothic"/>
+        </w:rPr>
+      </w:pPr>
+      <w:r>
+        <w:rPr>
+          <w:rFonts w:ascii="Century Gothic" w:hAnsi="Century Gothic"/>
+        </w:rPr>
+        <w:t xml:space="preserve">Although our web interpretation of Mastermind is designed to look best on a desktop monitor, the webpage itself if completely scalable. This was one of the more time consuming aspects of our web game. Every HTML5 element is positioned relative to </w:t>
+      </w:r>
+      <w:r>
+        <w:rPr>
+          <w:rFonts w:ascii="Century Gothic" w:hAnsi="Century Gothic"/>
+        </w:rPr>
+        <w:t xml:space="preserve">each other and therefore maintains a correct position on the screen. This also means that every clickable element also scales in order to maintain its functionality. </w:t>
+      </w:r>
+    </w:p>
+    <w:p>
+      <w:pPr>
+        <w:rPr>
+          <w:rFonts w:ascii="Century Gothic" w:hAnsi="Century Gothic"/>
+        </w:rPr>
+      </w:pPr>
+    </w:p>
+    <w:p>
+      <w:pPr>
+        <w:rPr>
+          <w:rFonts w:ascii="Century Gothic" w:hAnsi="Century Gothic"/>
+        </w:rPr>
+      </w:pPr>
+      <w:r>
+        <w:rPr>
+          <w:rFonts w:ascii="Century Gothic" w:hAnsi="Century Gothic"/>
+        </w:rPr>
+        <w:t xml:space="preserve">Our version of Mastermind also utilizes many CSS3 features in order to make the game visually appealing to the player. </w:t>
+      </w:r>
+      <w:r>
+        <w:rPr>
+          <w:rFonts w:ascii="Century Gothic" w:hAnsi="Century Gothic"/>
+        </w:rPr>
+        <w:t xml:space="preserve">Some of these CSS3 features include a shadowed border for the board and transparent boxes behind the instructions and control specifications. Along with our nicely designed board, the feature we are </w:t>
+      </w:r>
+      <w:r>
+        <w:rPr>
+          <w:rFonts w:ascii="Century Gothic" w:hAnsi="Century Gothic"/>
+        </w:rPr>
+        <w:t xml:space="preserve">most proud of is the color selector tool. Once the </w:t>
+      </w:r>
+      <w:r>
+        <w:rPr>
+          <w:rFonts w:ascii="Century Gothic" w:hAnsi="Century Gothic"/>
+        </w:rPr>
+        <w:t xml:space="preserve">user selects a peg, a color wheel animates in for the user to select one of the eight colors. As they hover over a color, the color picker increases in size and changes the color of the original peg they </w:t>
+      </w:r>
+      <w:r>
+        <w:rPr>
+          <w:rFonts w:ascii="Century Gothic" w:hAnsi="Century Gothic"/>
+        </w:rPr>
+        <w:t xml:space="preserve">are selecting a color for. </w:t>
+      </w:r>
+      <w:r>
+        <w:rPr>
+          <w:rFonts w:ascii="Century Gothic" w:hAnsi="Century Gothic"/>
+        </w:rPr>
+        <w:t xml:space="preserve"> </w:t>
+      </w:r>
+    </w:p>
+    <w:p>
+      <w:pPr>
+        <w:rPr>
+          <w:rFonts w:ascii="Century Gothic" w:hAnsi="Century Gothic"/>
+        </w:rPr>
+      </w:pPr>
+    </w:p>
+    <w:p>
+      <w:pPr>
+        <w:rPr>
+          <w:rFonts w:ascii="Century Gothic" w:hAnsi="Century Gothic"/>
+        </w:rPr>
+      </w:pPr>
+      <w:r>
+        <w:rPr>
+          <w:rFonts w:ascii="Century Gothic" w:hAnsi="Century Gothic"/>
+        </w:rPr>
+        <w:t xml:space="preserve">Checking the user’s guess is another area where we spent a lot of time. Knowing which color key pegs and how many key pegs to display proved to be a challenge. </w:t>
+      </w:r>
+      <w:r>
+        <w:rPr>
+          <w:rFonts w:ascii="Century Gothic" w:hAnsi="Century Gothic"/>
+        </w:rPr>
+        <w:t xml:space="preserve">This required multiple debugging phases for our original </w:t>
+      </w:r>
+      <w:r>
+        <w:rPr>
+          <w:rFonts w:ascii="Century Gothic" w:hAnsi="Century Gothic"/>
+        </w:rPr>
+        <w:t>checkGuess() function.</w:t>
+      </w:r>
+    </w:p>
+    <w:p>
+      <w:pPr>
+        <w:rPr>
+          <w:rFonts w:ascii="Century Gothic" w:hAnsi="Century Gothic"/>
+        </w:rPr>
+      </w:pPr>
+    </w:p>
+    <w:p>
+      <w:pPr>
+        <w:rPr>
+          <w:rFonts w:ascii="Century Gothic" w:hAnsi="Century Gothic"/>
+        </w:rPr>
+      </w:pPr>
+      <w:r>
+        <w:rPr>
+          <w:rFonts w:ascii="Century Gothic" w:hAnsi="Century Gothic"/>
+        </w:rPr>
+        <w:t>The combination of all these features</w:t>
+      </w:r>
+      <w:r>
+        <w:rPr>
+          <w:rFonts w:ascii="Century Gothic" w:hAnsi="Century Gothic"/>
+        </w:rPr>
+        <w:t>, along with the utilization of jQuery for animations,</w:t>
+      </w:r>
+      <w:r>
+        <w:rPr>
+          <w:rFonts w:ascii="Century Gothic" w:hAnsi="Century Gothic"/>
+        </w:rPr>
+        <w:t xml:space="preserve"> is evidence to why we deserve full credit for the assignment</w:t>
+      </w:r>
+      <w:r>
+        <w:rPr>
+          <w:rFonts w:ascii="Century Gothic" w:hAnsi="Century Gothic"/>
+        </w:rPr>
+        <w:t>. We poured our blood, sweat, and tears into our implementation and are very proud of what we have accomplished.</w:t>
+      </w:r>
+    </w:p>
+    <w:p>
+      <w:pPr>
+        <w:rPr>
+          <w:rFonts w:ascii="Century Gothic" w:hAnsi="Century Gothic"/>
+        </w:rPr>
+      </w:pPr>
+    </w:p>
+    <w:p>
+      <w:pPr>
+        <w:rPr>
+          <w:rFonts w:ascii="Century Gothic" w:hAnsi="Century Gothic"/>
+        </w:rPr>
+      </w:pPr>
+      <w:r>
+        <w:rPr>
+          <w:rFonts w:ascii="Century Gothic" w:hAnsi="Century Gothic"/>
+        </w:rPr>
+        <w:t xml:space="preserve"> </w:t>
       </w:r>
     </w:p>
     <w:p>
@@ -109,12 +282,6 @@
           <w:rFonts w:ascii="Century Gothic" w:hAnsi="Century Gothic"/>
         </w:rPr>
       </w:pPr>
-      <w:r>
-        <w:rPr>
-          <w:rFonts w:ascii="Century Gothic" w:hAnsi="Century Gothic"/>
-        </w:rPr>
-        <w:t>Color wheel</w:t>
-      </w:r>
     </w:p>
     <w:p>
       <w:pPr>
@@ -123,28 +290,6 @@
           <w:rFonts w:ascii="Century Gothic" w:hAnsi="Century Gothic"/>
         </w:rPr>
       </w:pPr>
-      <w:r>
-        <w:rPr>
-          <w:rFonts w:ascii="Century Gothic" w:hAnsi="Century Gothic"/>
-        </w:rPr>
-        <w:t>Logic behind checking a guess</w:t>
-      </w:r>
-    </w:p>
-    <w:p>
-      <w:pPr>
-        <w:jc w:val="center"/>
-        <w:rPr>
-          <w:rFonts w:ascii="Century Gothic" w:hAnsi="Century Gothic"/>
-        </w:rPr>
-      </w:pPr>
-    </w:p>
-    <w:p>
-      <w:pPr>
-        <w:jc w:val="center"/>
-        <w:rPr>
-          <w:rFonts w:ascii="Century Gothic" w:hAnsi="Century Gothic"/>
-        </w:rPr>
-      </w:pPr>
     </w:p>
     <w:p>
       <w:pPr>
@@ -158,6 +303,7 @@
           <w:rFonts w:ascii="Century Gothic" w:hAnsi="Century Gothic"/>
           <w:u w:val="single"/>
         </w:rPr>
+        <w:lastRenderedPageBreak/>
         <w:t xml:space="preserve">Rules: </w:t>
       </w:r>
     </w:p>
@@ -410,6 +556,72 @@
           <w:rFonts w:ascii="Century Gothic" w:hAnsi="Century Gothic"/>
         </w:rPr>
         <w:t>ten</w:t>
+      </w:r>
+      <w:r>
+        <w:rPr>
+          <w:rFonts w:ascii="Century Gothic" w:hAnsi="Century Gothic"/>
+        </w:rPr>
+        <w:t xml:space="preserve"> attempts to crack the code. </w:t>
+      </w:r>
+    </w:p>
+    <w:p>
+      <w:pPr>
+        <w:rPr>
+          <w:rFonts w:ascii="Century Gothic" w:hAnsi="Century Gothic"/>
+        </w:rPr>
+      </w:pPr>
+    </w:p>
+    <w:p>
+      <w:pPr>
+        <w:rPr>
+          <w:rFonts w:ascii="Century Gothic" w:hAnsi="Century Gothic"/>
+          <w:u w:val="single"/>
+        </w:rPr>
+      </w:pPr>
+      <w:r>
+        <w:rPr>
+          <w:rFonts w:ascii="Century Gothic" w:hAnsi="Century Gothic"/>
+          <w:u w:val="single"/>
+        </w:rPr>
+        <w:t>Controls:</w:t>
+      </w:r>
+    </w:p>
+    <w:p>
+      <w:pPr>
+        <w:rPr>
+          <w:rFonts w:ascii="Century Gothic" w:hAnsi="Century Gothic"/>
+        </w:rPr>
+      </w:pPr>
+    </w:p>
+    <w:p>
+      <w:pPr>
+        <w:rPr>
+          <w:rFonts w:ascii="Century Gothic" w:hAnsi="Century Gothic"/>
+        </w:rPr>
+      </w:pPr>
+      <w:r>
+        <w:rPr>
+          <w:rFonts w:ascii="Century Gothic" w:hAnsi="Century Gothic"/>
+        </w:rPr>
+        <w:t xml:space="preserve">For the </w:t>
+      </w:r>
+      <w:r>
+        <w:rPr>
+          <w:rFonts w:ascii="Century Gothic" w:hAnsi="Century Gothic"/>
+        </w:rPr>
+        <w:t xml:space="preserve">active </w:t>
+      </w:r>
+      <w:r>
+        <w:rPr>
+          <w:rFonts w:ascii="Century Gothic" w:hAnsi="Century Gothic"/>
+        </w:rPr>
+        <w:t xml:space="preserve">row, </w:t>
+      </w:r>
+      <w:r>
+        <w:rPr>
+          <w:rFonts w:ascii="Century Gothic" w:hAnsi="Century Gothic"/>
+        </w:rPr>
+        <w:t>click on a peg to assign it a color</w:t>
       </w:r>
       <w:bookmarkStart w:id="0" w:name="_GoBack"/>
       <w:bookmarkEnd w:id="0"/>
@@ -417,7 +629,19 @@
         <w:rPr>
           <w:rFonts w:ascii="Century Gothic" w:hAnsi="Century Gothic"/>
         </w:rPr>
-        <w:t xml:space="preserve"> attempts to crack the code. </w:t>
+        <w:t>. After assigning all peg</w:t>
+      </w:r>
+      <w:r>
+        <w:rPr>
+          <w:rFonts w:ascii="Century Gothic" w:hAnsi="Century Gothic"/>
+        </w:rPr>
+        <w:t xml:space="preserve">s a color, click the check guess button. Crack the code </w:t>
+      </w:r>
+      <w:r>
+        <w:rPr>
+          <w:rFonts w:ascii="Century Gothic" w:hAnsi="Century Gothic"/>
+        </w:rPr>
+        <w:t>with as few turns as possible!</w:t>
       </w:r>
     </w:p>
     <w:sectPr>

</xml_diff>